<commit_message>
4Build Trigger FIle UPdated
</commit_message>
<xml_diff>
--- a/4BuildTrigger_GitHubHookTrigger.docx
+++ b/4BuildTrigger_GitHubHookTrigger.docx
@@ -22,6 +22,17 @@
         </w:rPr>
         <w:t>10_Auto Trigger Jenkins Job Using GitHUb WebHook</w:t>
       </w:r>
+    </w:p>
+    <w:p>
+      <w:pPr>
+        <w:jc w:val="center"/>
+        <w:rPr>
+          <w:b/>
+          <w:bCs/>
+          <w:noProof/>
+          <w:u w:val="single"/>
+        </w:rPr>
+      </w:pPr>
     </w:p>
     <w:p>
       <w:pPr>
@@ -75,15 +86,7 @@
     <w:p/>
     <w:p>
       <w:r>
-        <w:t xml:space="preserve">Go </w:t>
-      </w:r>
-      <w:proofErr w:type="spellStart"/>
-      <w:r>
-        <w:t>Git</w:t>
-      </w:r>
-      <w:proofErr w:type="spellEnd"/>
-      <w:r>
-        <w:t xml:space="preserve"> Repo</w:t>
+        <w:t>Go Git Repo</w:t>
       </w:r>
     </w:p>
     <w:p>
@@ -217,7 +220,6 @@
     </w:p>
     <w:p/>
     <w:p>
-      <w:proofErr w:type="spellStart"/>
       <w:r>
         <w:rPr>
           <w:b/>
@@ -225,38 +227,15 @@
           <w:highlight w:val="yellow"/>
           <w:u w:val="single"/>
         </w:rPr>
-        <w:t>Ngrok</w:t>
-      </w:r>
-      <w:proofErr w:type="spellEnd"/>
-      <w:r>
-        <w:rPr>
-          <w:b/>
-          <w:bCs/>
-          <w:highlight w:val="yellow"/>
-          <w:u w:val="single"/>
-        </w:rPr>
-        <w:t xml:space="preserve"> SW</w:t>
-      </w:r>
-      <w:r>
-        <w:t xml:space="preserve"> &gt;&gt; To update “localhost” address value in </w:t>
-      </w:r>
-      <w:proofErr w:type="spellStart"/>
-      <w:r>
-        <w:t>jenkin</w:t>
-      </w:r>
-      <w:proofErr w:type="spellEnd"/>
-      <w:r>
-        <w:t xml:space="preserve"> to a proper “web address”.</w:t>
-      </w:r>
-    </w:p>
-    <w:p>
-      <w:proofErr w:type="spellStart"/>
-      <w:r>
-        <w:t>ngrok</w:t>
-      </w:r>
-      <w:proofErr w:type="spellEnd"/>
-      <w:r>
-        <w:t xml:space="preserve"> is a cross -platform application that enables developer to expose a local development server to the internet with minimal effort.</w:t>
+        <w:t>Ngrok SW</w:t>
+      </w:r>
+      <w:r>
+        <w:t xml:space="preserve"> &gt;&gt; To update “localhost” address value in jenkin to a proper “web address”.</w:t>
+      </w:r>
+    </w:p>
+    <w:p>
+      <w:r>
+        <w:t>ngrok is a cross -platform application that enables developer to expose a local development server to the internet with minimal effort.</w:t>
       </w:r>
     </w:p>
     <w:p>
@@ -264,52 +243,18 @@
         <w:rPr>
           <w:highlight w:val="yellow"/>
         </w:rPr>
-        <w:t xml:space="preserve">This SW is against “Keysight Policy” so do not run on Keysight </w:t>
-      </w:r>
-      <w:proofErr w:type="gramStart"/>
-      <w:r>
-        <w:rPr>
-          <w:highlight w:val="yellow"/>
-        </w:rPr>
-        <w:t>laptop</w:t>
-      </w:r>
-      <w:proofErr w:type="gramEnd"/>
-    </w:p>
-    <w:p>
-      <w:r>
-        <w:t xml:space="preserve">Get the version :: </w:t>
-      </w:r>
-      <w:proofErr w:type="spellStart"/>
-      <w:r>
-        <w:t>ngrok</w:t>
-      </w:r>
-      <w:proofErr w:type="spellEnd"/>
-      <w:r>
-        <w:t xml:space="preserve"> – </w:t>
-      </w:r>
-      <w:proofErr w:type="gramStart"/>
-      <w:r>
-        <w:t>version</w:t>
-      </w:r>
-      <w:proofErr w:type="gramEnd"/>
-    </w:p>
-    <w:p>
-      <w:r>
-        <w:t xml:space="preserve">Run </w:t>
-      </w:r>
-      <w:proofErr w:type="spellStart"/>
-      <w:r>
-        <w:t>ngrok</w:t>
-      </w:r>
-      <w:proofErr w:type="spellEnd"/>
-      <w:r>
-        <w:t xml:space="preserve"> :: ngrok.exe http </w:t>
-      </w:r>
-      <w:proofErr w:type="gramStart"/>
-      <w:r>
-        <w:t>8080</w:t>
-      </w:r>
-      <w:proofErr w:type="gramEnd"/>
+        <w:t>This SW is against “Keysight Policy” so do not run on Keysight laptop</w:t>
+      </w:r>
+    </w:p>
+    <w:p>
+      <w:r>
+        <w:t>Get the version :: ngrok – version</w:t>
+      </w:r>
+    </w:p>
+    <w:p>
+      <w:r>
+        <w:t>Run ngrok :: ngrok.exe http 8080</w:t>
+      </w:r>
     </w:p>
     <w:p>
       <w:hyperlink r:id="rId8" w:history="1">
@@ -322,13 +267,8 @@
       </w:hyperlink>
     </w:p>
     <w:p>
-      <w:proofErr w:type="spellStart"/>
-      <w:r>
-        <w:t>Ngrok</w:t>
-      </w:r>
-      <w:proofErr w:type="spellEnd"/>
-      <w:r>
-        <w:t xml:space="preserve"> Login Details</w:t>
+      <w:r>
+        <w:t>Ngrok Login Details</w:t>
       </w:r>
     </w:p>
     <w:p>
@@ -349,15 +289,7 @@
     </w:p>
     <w:p>
       <w:r>
-        <w:t xml:space="preserve">Gmail for </w:t>
-      </w:r>
-      <w:proofErr w:type="spellStart"/>
-      <w:r>
-        <w:t>ngrok</w:t>
-      </w:r>
-      <w:proofErr w:type="spellEnd"/>
-      <w:r>
-        <w:t xml:space="preserve"> :: </w:t>
+        <w:t xml:space="preserve">Gmail for ngrok :: </w:t>
       </w:r>
       <w:r>
         <w:t>pradeepjenkin1983@gmail.com</w:t>
@@ -365,17 +297,7 @@
     </w:p>
     <w:p>
       <w:r>
-        <w:t>C:\Users\singh035\Downloads\ngrok-v3-stable-windows-amd64&gt;ngrok config add-</w:t>
-      </w:r>
-      <w:proofErr w:type="spellStart"/>
-      <w:proofErr w:type="gramStart"/>
-      <w:r>
-        <w:t>authtoken</w:t>
-      </w:r>
-      <w:proofErr w:type="spellEnd"/>
-      <w:proofErr w:type="gramEnd"/>
-      <w:r>
-        <w:t xml:space="preserve"> </w:t>
+        <w:t xml:space="preserve">C:\Users\singh035\Downloads\ngrok-v3-stable-windows-amd64&gt;ngrok config add-authtoken </w:t>
       </w:r>
     </w:p>
     <w:p>
@@ -384,19 +306,9 @@
       </w:r>
     </w:p>
     <w:p>
-      <w:proofErr w:type="spellStart"/>
-      <w:r>
-        <w:t>Authtoken</w:t>
-      </w:r>
-      <w:proofErr w:type="spellEnd"/>
-      <w:r>
-        <w:t xml:space="preserve"> saved to configuration file: </w:t>
-      </w:r>
-      <w:proofErr w:type="gramStart"/>
-      <w:r>
-        <w:t>C:\Users\singh035\AppData\Local/ngrok/ngrok.yml</w:t>
-      </w:r>
-      <w:proofErr w:type="gramEnd"/>
+      <w:r>
+        <w:t>Authtoken saved to configuration file: C:\Users\singh035\AppData\Local/ngrok/ngrok.yml</w:t>
+      </w:r>
     </w:p>
     <w:p/>
     <w:p>

</xml_diff>